<commit_message>
minor fix to NMReDATA file
Change tag name and added comment separator in some entries.
</commit_message>
<xml_diff>
--- a/early_examples_of_nmredata_sdf_files/androsten_from_DFT_GIAO_calculation/read_me.docx
+++ b/early_examples_of_nmredata_sdf_files/androsten_from_DFT_GIAO_calculation/read_me.docx
@@ -3,84 +3,43 @@
 <w:document xmlns:wpc="http://schemas.microsoft.com/office/word/2010/wordprocessingCanvas" xmlns:mo="http://schemas.microsoft.com/office/mac/office/2008/main" xmlns:mc="http://schemas.openxmlformats.org/markup-compatibility/2006" xmlns:mv="urn:schemas-microsoft-com:mac:vml" xmlns:o="urn:schemas-microsoft-com:office:office" xmlns:r="http://schemas.openxmlformats.org/officeDocument/2006/relationships" xmlns:m="http://schemas.openxmlformats.org/officeDocument/2006/math" xmlns:v="urn:schemas-microsoft-com:vml" xmlns:wp14="http://schemas.microsoft.com/office/word/2010/wordprocessingDrawing" xmlns:wp="http://schemas.openxmlformats.org/drawingml/2006/wordprocessingDrawing" xmlns:w10="urn:schemas-microsoft-com:office:word" xmlns:w="http://schemas.openxmlformats.org/wordprocessingml/2006/main" xmlns:w14="http://schemas.microsoft.com/office/word/2010/wordml" xmlns:wpg="http://schemas.microsoft.com/office/word/2010/wordprocessingGroup" xmlns:wpi="http://schemas.microsoft.com/office/word/2010/wordprocessingInk" xmlns:wne="http://schemas.microsoft.com/office/word/2006/wordml" xmlns:wps="http://schemas.microsoft.com/office/word/2010/wordprocessingShape" mc:Ignorable="w14 wp14">
   <w:body>
     <w:p>
+      <w:r>
+        <w:t>This</w:t>
+      </w:r>
+      <w:r>
+        <w:t xml:space="preserve"> .sdf files contains NMReDATA</w:t>
+      </w:r>
+      <w:r>
+        <w:t xml:space="preserve"> based on DFT (for structure) and GIAO (for chemical shifts and couplings)</w:t>
+      </w:r>
+    </w:p>
+    <w:p>
+      <w:r>
+        <w:t>The NMReDATA can be viewe</w:t>
+      </w:r>
+      <w:r>
+        <w:t>d</w:t>
+      </w:r>
+      <w:r>
+        <w:t xml:space="preserve"> opening the file with any text editor. The structure can be viewe</w:t>
+      </w:r>
+      <w:r>
+        <w:t>d</w:t>
+      </w:r>
       <w:bookmarkStart w:id="0" w:name="_GoBack"/>
       <w:bookmarkEnd w:id="0"/>
       <w:r>
-        <w:t>This</w:t>
-      </w:r>
-      <w:r>
-        <w:t xml:space="preserve"> .</w:t>
-      </w:r>
-      <w:proofErr w:type="spellStart"/>
-      <w:r>
-        <w:t>sdf</w:t>
-      </w:r>
-      <w:proofErr w:type="spellEnd"/>
-      <w:r>
-        <w:t xml:space="preserve"> files contains </w:t>
-      </w:r>
-      <w:proofErr w:type="spellStart"/>
-      <w:r>
-        <w:t>NMReDATA</w:t>
-      </w:r>
-      <w:proofErr w:type="spellEnd"/>
-      <w:r>
-        <w:t xml:space="preserve"> based on DFT (for structure) and GIAO (for chemical shifts and couplings)</w:t>
+        <w:t xml:space="preserve"> using chemdraw, pymol, etc.</w:t>
       </w:r>
     </w:p>
     <w:p>
       <w:r>
-        <w:t xml:space="preserve">The </w:t>
-      </w:r>
-      <w:proofErr w:type="spellStart"/>
-      <w:r>
-        <w:t>NMReDATA</w:t>
-      </w:r>
-      <w:proofErr w:type="spellEnd"/>
-      <w:r>
-        <w:t xml:space="preserve"> can be viewer opening the file with any text editor. The structure can be viewer using </w:t>
-      </w:r>
-      <w:proofErr w:type="spellStart"/>
-      <w:r>
-        <w:t>chemdraw</w:t>
-      </w:r>
-      <w:proofErr w:type="spellEnd"/>
-      <w:r>
-        <w:t xml:space="preserve">, </w:t>
-      </w:r>
-      <w:proofErr w:type="spellStart"/>
-      <w:r>
-        <w:t>pymol</w:t>
-      </w:r>
-      <w:proofErr w:type="spellEnd"/>
-      <w:r>
-        <w:t>, etc.</w:t>
+        <w:t>This files is very rich of data (including couplings in 2D spectra and comments). In principle one can simulate all 2D and 2D spectra based on the data.</w:t>
       </w:r>
     </w:p>
     <w:p>
       <w:r>
-        <w:t>This files is very rich of data (including couplings in 2D spectra and comments). In principle one can simulate all 2D and 2D spectra based on the data.</w:t>
-      </w:r>
-    </w:p>
-    <w:p>
-      <w:r>
-        <w:t xml:space="preserve">It </w:t>
-      </w:r>
-      <w:proofErr w:type="gramStart"/>
-      <w:r>
-        <w:t>is meant to be used</w:t>
-      </w:r>
-      <w:proofErr w:type="gramEnd"/>
-      <w:r>
-        <w:t xml:space="preserve"> to verify .</w:t>
-      </w:r>
-      <w:proofErr w:type="spellStart"/>
-      <w:r>
-        <w:t>sdf</w:t>
-      </w:r>
-      <w:proofErr w:type="spellEnd"/>
-      <w:r>
-        <w:t xml:space="preserve"> file readers</w:t>
+        <w:t>It is meant to be used to verify .sdf file readers</w:t>
       </w:r>
     </w:p>
     <w:p/>

</xml_diff>